<commit_message>
docx verification lai baki
</commit_message>
<xml_diff>
--- a/22072043 Aayush Wanem Limbu/Project Artefacts/Rational Unified Process Model/1.Inception/Project Goal and Scope/Project Goals and Scope.docx
+++ b/22072043 Aayush Wanem Limbu/Project Artefacts/Rational Unified Process Model/1.Inception/Project Goal and Scope/Project Goals and Scope.docx
@@ -1,6 +1,6 @@
 
 <file path=word/document.xml><?xml version="1.0" encoding="utf-8"?>
-<w:document xmlns:wpc="http://schemas.microsoft.com/office/word/2010/wordprocessingCanvas" xmlns:cx="http://schemas.microsoft.com/office/drawing/2014/chartex" xmlns:cx1="http://schemas.microsoft.com/office/drawing/2015/9/8/chartex" xmlns:cx2="http://schemas.microsoft.com/office/drawing/2015/10/21/chartex" xmlns:cx3="http://schemas.microsoft.com/office/drawing/2016/5/9/chartex" xmlns:cx4="http://schemas.microsoft.com/office/drawing/2016/5/10/chartex" xmlns:cx5="http://schemas.microsoft.com/office/drawing/2016/5/11/chartex" xmlns:cx6="http://schemas.microsoft.com/office/drawing/2016/5/12/chartex" xmlns:cx7="http://schemas.microsoft.com/office/drawing/2016/5/13/chartex" xmlns:cx8="http://schemas.microsoft.com/office/drawing/2016/5/14/chartex" xmlns:mc="http://schemas.openxmlformats.org/markup-compatibility/2006" xmlns:aink="http://schemas.microsoft.com/office/drawing/2016/ink" xmlns:am3d="http://schemas.microsoft.com/office/drawing/2017/model3d" xmlns:o="urn:schemas-microsoft-com:office:office" xmlns:oel="http://schemas.microsoft.com/office/2019/extlst" xmlns:r="http://schemas.openxmlformats.org/officeDocument/2006/relationships" xmlns:m="http://schemas.openxmlformats.org/officeDocument/2006/math" xmlns:v="urn:schemas-microsoft-com:vml" xmlns:wp14="http://schemas.microsoft.com/office/word/2010/wordprocessingDrawing" xmlns:wp="http://schemas.openxmlformats.org/drawingml/2006/wordprocessingDrawing" xmlns:w10="urn:schemas-microsoft-com:office:word" xmlns:w="http://schemas.openxmlformats.org/wordprocessingml/2006/main" xmlns:w14="http://schemas.microsoft.com/office/word/2010/wordml" xmlns:w15="http://schemas.microsoft.com/office/word/2012/wordml" xmlns:w16cex="http://schemas.microsoft.com/office/word/2018/wordml/cex" xmlns:w16cid="http://schemas.microsoft.com/office/word/2016/wordml/cid" xmlns:w16="http://schemas.microsoft.com/office/word/2018/wordml" xmlns:w16du="http://schemas.microsoft.com/office/word/2023/wordml/word16du" xmlns:w16sdtdh="http://schemas.microsoft.com/office/word/2020/wordml/sdtdatahash" xmlns:w16sdtfl="http://schemas.microsoft.com/office/word/2024/wordml/sdtformatlock" xmlns:w16se="http://schemas.microsoft.com/office/word/2015/wordml/symex" xmlns:wpg="http://schemas.microsoft.com/office/word/2010/wordprocessingGroup" xmlns:wpi="http://schemas.microsoft.com/office/word/2010/wordprocessingInk" xmlns:wne="http://schemas.microsoft.com/office/word/2006/wordml" xmlns:wps="http://schemas.microsoft.com/office/word/2010/wordprocessingShape" mc:Ignorable="w14 w15 w16se w16cid w16 w16cex w16sdtdh w16sdtfl w16du wp14">
+<w:document xmlns:wpc="http://schemas.microsoft.com/office/word/2010/wordprocessingCanvas" xmlns:cx="http://schemas.microsoft.com/office/drawing/2014/chartex" xmlns:mc="http://schemas.openxmlformats.org/markup-compatibility/2006" xmlns:o="urn:schemas-microsoft-com:office:office" xmlns:r="http://schemas.openxmlformats.org/officeDocument/2006/relationships" xmlns:m="http://schemas.openxmlformats.org/officeDocument/2006/math" xmlns:v="urn:schemas-microsoft-com:vml" xmlns:wp14="http://schemas.microsoft.com/office/word/2010/wordprocessingDrawing" xmlns:wp="http://schemas.openxmlformats.org/drawingml/2006/wordprocessingDrawing" xmlns:w10="urn:schemas-microsoft-com:office:word" xmlns:w="http://schemas.openxmlformats.org/wordprocessingml/2006/main" xmlns:w14="http://schemas.microsoft.com/office/word/2010/wordml" xmlns:w15="http://schemas.microsoft.com/office/word/2012/wordml" xmlns:w16se="http://schemas.microsoft.com/office/word/2015/wordml/symex" xmlns:wpg="http://schemas.microsoft.com/office/word/2010/wordprocessingGroup" xmlns:wpi="http://schemas.microsoft.com/office/word/2010/wordprocessingInk" xmlns:wne="http://schemas.microsoft.com/office/word/2006/wordml" xmlns:wps="http://schemas.microsoft.com/office/word/2010/wordprocessingShape" mc:Ignorable="w14 w15 w16se wp14">
   <w:body>
     <w:p>
       <w:pPr>
@@ -9,6 +9,8 @@
       <w:r>
         <w:t>Propose and Scope</w:t>
       </w:r>
+      <w:bookmarkStart w:id="0" w:name="_GoBack"/>
+      <w:bookmarkEnd w:id="0"/>
     </w:p>
     <w:p>
       <w:pPr>
@@ -30,15 +32,11 @@
       <w:pPr>
         <w:rPr>
           <w:rFonts w:cs="Arial"/>
-          <w:b/>
-          <w:bCs/>
-        </w:rPr>
-      </w:pPr>
-      <w:r>
-        <w:rPr>
-          <w:rFonts w:cs="Arial"/>
-          <w:b/>
-          <w:bCs/>
+        </w:rPr>
+      </w:pPr>
+      <w:r>
+        <w:rPr>
+          <w:rFonts w:cs="Arial"/>
         </w:rPr>
         <w:t>Project Goal</w:t>
       </w:r>
@@ -66,7 +64,29 @@
           <w:lang w:eastAsia="ko-KR"/>
           <w14:ligatures w14:val="none"/>
         </w:rPr>
-        <w:t>Rule-Based Detection: Design a NIDS using a rule-based approach (like Snort) to identify threats such as DoS attacks, malware, and unauthorized access.</w:t>
+        <w:t xml:space="preserve">Rule-Based Detection: Design a NIDS using a rule-based approach (like Snort) to identify threats such as </w:t>
+      </w:r>
+      <w:proofErr w:type="spellStart"/>
+      <w:r>
+        <w:rPr>
+          <w:rFonts w:eastAsia="Times New Roman" w:cs="Arial"/>
+          <w:color w:val="auto"/>
+          <w:kern w:val="0"/>
+          <w:lang w:eastAsia="ko-KR"/>
+          <w14:ligatures w14:val="none"/>
+        </w:rPr>
+        <w:t>DoS</w:t>
+      </w:r>
+      <w:proofErr w:type="spellEnd"/>
+      <w:r>
+        <w:rPr>
+          <w:rFonts w:eastAsia="Times New Roman" w:cs="Arial"/>
+          <w:color w:val="auto"/>
+          <w:kern w:val="0"/>
+          <w:lang w:eastAsia="ko-KR"/>
+          <w14:ligatures w14:val="none"/>
+        </w:rPr>
+        <w:t xml:space="preserve"> attacks, malware, and unauthorized access.</w:t>
       </w:r>
     </w:p>
     <w:p>
@@ -92,7 +112,29 @@
           <w:lang w:eastAsia="ko-KR"/>
           <w14:ligatures w14:val="none"/>
         </w:rPr>
-        <w:t>Real-Time Monitoring: Implement real-time traffic monitoring using libraries like Scapy for packet capture and analysis.</w:t>
+        <w:t xml:space="preserve">Real-Time Monitoring: Implement real-time traffic monitoring using libraries like </w:t>
+      </w:r>
+      <w:proofErr w:type="spellStart"/>
+      <w:r>
+        <w:rPr>
+          <w:rFonts w:eastAsia="Times New Roman" w:cs="Arial"/>
+          <w:color w:val="auto"/>
+          <w:kern w:val="0"/>
+          <w:lang w:eastAsia="ko-KR"/>
+          <w14:ligatures w14:val="none"/>
+        </w:rPr>
+        <w:t>Scapy</w:t>
+      </w:r>
+      <w:proofErr w:type="spellEnd"/>
+      <w:r>
+        <w:rPr>
+          <w:rFonts w:eastAsia="Times New Roman" w:cs="Arial"/>
+          <w:color w:val="auto"/>
+          <w:kern w:val="0"/>
+          <w:lang w:eastAsia="ko-KR"/>
+          <w14:ligatures w14:val="none"/>
+        </w:rPr>
+        <w:t xml:space="preserve"> for packet capture and analysis.</w:t>
       </w:r>
     </w:p>
     <w:p>
@@ -367,17 +409,54 @@
       <w:pPr>
         <w:rPr>
           <w:rFonts w:cs="Arial"/>
-          <w:b/>
+        </w:rPr>
+      </w:pPr>
+    </w:p>
+    <w:p>
+      <w:pPr>
+        <w:rPr>
+          <w:rFonts w:cs="Arial"/>
+        </w:rPr>
+      </w:pPr>
+    </w:p>
+    <w:p>
+      <w:pPr>
+        <w:rPr>
+          <w:rFonts w:cs="Arial"/>
+        </w:rPr>
+      </w:pPr>
+    </w:p>
+    <w:p>
+      <w:pPr>
+        <w:rPr>
+          <w:rFonts w:cs="Arial"/>
+        </w:rPr>
+      </w:pPr>
+      <w:r>
+        <w:rPr>
+          <w:rFonts w:cs="Arial"/>
+        </w:rPr>
+        <w:t>Project Scope</w:t>
+      </w:r>
+    </w:p>
+    <w:p>
+      <w:pPr>
+        <w:rPr>
+          <w:rFonts w:cs="Arial"/>
           <w:bCs/>
         </w:rPr>
       </w:pPr>
       <w:r>
         <w:rPr>
           <w:rFonts w:cs="Arial"/>
-          <w:b/>
           <w:bCs/>
         </w:rPr>
-        <w:t>Project Scope</w:t>
+        <w:t>Threat Detection</w:t>
+      </w:r>
+    </w:p>
+    <w:p>
+      <w:r>
+        <w:t>A rule-based NIDS detects known attacks by comparing network traffic to a list of patterns. If it finds a match, it sends an alert.</w:t>
       </w:r>
     </w:p>
     <w:p>
@@ -392,12 +471,23 @@
           <w:rFonts w:cs="Arial"/>
           <w:bCs/>
         </w:rPr>
-        <w:t>Threat Detection</w:t>
-      </w:r>
-    </w:p>
-    <w:p>
-      <w:r>
-        <w:t>A rule-based NIDS detects known attacks by comparing network traffic to a list of patterns. If it finds a match, it sends an alert.</w:t>
+        <w:t>2. Real-Time Monitoring and Analysis</w:t>
+      </w:r>
+    </w:p>
+    <w:p>
+      <w:pPr>
+        <w:rPr>
+          <w:rFonts w:cs="Arial"/>
+        </w:rPr>
+      </w:pPr>
+      <w:r>
+        <w:t>The system watches network traffic in real time to spot threats and take quick action. Packet Capture and Analysis tools capture and analyze packets for attack patterns</w:t>
+      </w:r>
+      <w:r>
+        <w:rPr>
+          <w:rFonts w:cs="Arial"/>
+        </w:rPr>
+        <w:t>.</w:t>
       </w:r>
     </w:p>
     <w:p>
@@ -412,66 +502,61 @@
           <w:rFonts w:cs="Arial"/>
           <w:bCs/>
         </w:rPr>
-        <w:t>2. Real-Time Monitoring and Analysis</w:t>
-      </w:r>
-    </w:p>
-    <w:p>
-      <w:pPr>
-        <w:rPr>
-          <w:rFonts w:cs="Arial"/>
-        </w:rPr>
-      </w:pPr>
-      <w:r>
-        <w:t>The system watches network traffic in real time to spot threats and take quick action. Packet Capture and Analysis tools capture and analyze packets for attack patterns</w:t>
-      </w:r>
-      <w:r>
-        <w:rPr>
-          <w:rFonts w:cs="Arial"/>
-        </w:rPr>
-        <w:t>.</w:t>
-      </w:r>
-    </w:p>
-    <w:p>
-      <w:pPr>
+        <w:t>3. Customizable Detection Rules</w:t>
+      </w:r>
+    </w:p>
+    <w:p>
+      <w:pPr>
+        <w:rPr>
+          <w:rFonts w:cs="Arial"/>
+        </w:rPr>
+      </w:pPr>
+      <w:r>
         <w:rPr>
           <w:rFonts w:cs="Arial"/>
           <w:bCs/>
         </w:rPr>
-      </w:pPr>
+        <w:lastRenderedPageBreak/>
+        <w:t>Admins can create, change, or delete rules to address specific threats and network need</w:t>
+      </w:r>
       <w:r>
         <w:rPr>
           <w:rFonts w:cs="Arial"/>
           <w:bCs/>
         </w:rPr>
-        <w:t>3. Customizable Detection Rules</w:t>
-      </w:r>
-    </w:p>
-    <w:p>
-      <w:pPr>
-        <w:rPr>
-          <w:rFonts w:cs="Arial"/>
-        </w:rPr>
-      </w:pPr>
+        <w:t xml:space="preserve">s, making the system adaptable. </w:t>
+      </w:r>
       <w:r>
         <w:rPr>
           <w:rFonts w:cs="Arial"/>
           <w:bCs/>
         </w:rPr>
-        <w:t>Admins can create, change, or delete rules to address specific threats and network need</w:t>
-      </w:r>
-      <w:r>
+        <w:t>The NIDS supports rules ranging from simple packet matches to complex patterns like abnormal network behavior.</w:t>
+      </w:r>
+    </w:p>
+    <w:p>
+      <w:pPr>
         <w:rPr>
           <w:rFonts w:cs="Arial"/>
           <w:bCs/>
         </w:rPr>
-        <w:t xml:space="preserve">s, making the system adaptable. </w:t>
-      </w:r>
+      </w:pPr>
       <w:r>
         <w:rPr>
           <w:rFonts w:cs="Arial"/>
           <w:bCs/>
         </w:rPr>
-        <w:t>The NIDS supports rules ranging from simple packet matches to complex patterns like abnormal network behavior.</w:t>
+        <w:t>4. Alerting and Reporting</w:t>
+      </w:r>
+    </w:p>
+    <w:p>
+      <w:pPr>
+        <w:rPr>
+          <w:rFonts w:cs="Arial"/>
+        </w:rPr>
+      </w:pPr>
+      <w:r>
+        <w:t>The system triggers alerts when it finds traffic matching a known threat, with severity levels. It creates reports with threat details.</w:t>
       </w:r>
     </w:p>
     <w:p>
@@ -486,32 +571,6 @@
           <w:rFonts w:cs="Arial"/>
           <w:bCs/>
         </w:rPr>
-        <w:t>4. Alerting and Reporting</w:t>
-      </w:r>
-    </w:p>
-    <w:p>
-      <w:pPr>
-        <w:rPr>
-          <w:rFonts w:cs="Arial"/>
-        </w:rPr>
-      </w:pPr>
-      <w:r>
-        <w:t>The system triggers alerts when it finds traffic matching a known threat, with severity levels. It creates reports with threat details.</w:t>
-      </w:r>
-    </w:p>
-    <w:p>
-      <w:pPr>
-        <w:rPr>
-          <w:rFonts w:cs="Arial"/>
-          <w:bCs/>
-        </w:rPr>
-      </w:pPr>
-      <w:r>
-        <w:rPr>
-          <w:rFonts w:cs="Arial"/>
-          <w:bCs/>
-        </w:rPr>
-        <w:lastRenderedPageBreak/>
         <w:t>5. Retrospective Threat Detection (PCAP File Analysis)</w:t>
       </w:r>
     </w:p>
@@ -636,7 +695,15 @@
           <w:rFonts w:cs="Arial"/>
           <w:bCs/>
         </w:rPr>
-        <w:t>Interactive Interface</w:t>
+        <w:t xml:space="preserve">Interactive </w:t>
+      </w:r>
+      <w:r>
+        <w:rPr>
+          <w:rFonts w:cs="Arial"/>
+          <w:bCs/>
+        </w:rPr>
+        <w:lastRenderedPageBreak/>
+        <w:t>Interface</w:t>
       </w:r>
       <w:r>
         <w:rPr>
@@ -707,7 +774,6 @@
           <w:rFonts w:cs="Arial"/>
           <w:bCs/>
         </w:rPr>
-        <w:lastRenderedPageBreak/>
         <w:t>Continuous Monitoring</w:t>
       </w:r>
       <w:r>
@@ -806,7 +872,7 @@
 </file>
 
 <file path=word/numbering.xml><?xml version="1.0" encoding="utf-8"?>
-<w:numbering xmlns:wpc="http://schemas.microsoft.com/office/word/2010/wordprocessingCanvas" xmlns:cx="http://schemas.microsoft.com/office/drawing/2014/chartex" xmlns:cx1="http://schemas.microsoft.com/office/drawing/2015/9/8/chartex" xmlns:cx2="http://schemas.microsoft.com/office/drawing/2015/10/21/chartex" xmlns:cx3="http://schemas.microsoft.com/office/drawing/2016/5/9/chartex" xmlns:cx4="http://schemas.microsoft.com/office/drawing/2016/5/10/chartex" xmlns:cx5="http://schemas.microsoft.com/office/drawing/2016/5/11/chartex" xmlns:cx6="http://schemas.microsoft.com/office/drawing/2016/5/12/chartex" xmlns:cx7="http://schemas.microsoft.com/office/drawing/2016/5/13/chartex" xmlns:cx8="http://schemas.microsoft.com/office/drawing/2016/5/14/chartex" xmlns:mc="http://schemas.openxmlformats.org/markup-compatibility/2006" xmlns:aink="http://schemas.microsoft.com/office/drawing/2016/ink" xmlns:am3d="http://schemas.microsoft.com/office/drawing/2017/model3d" xmlns:o="urn:schemas-microsoft-com:office:office" xmlns:oel="http://schemas.microsoft.com/office/2019/extlst" xmlns:r="http://schemas.openxmlformats.org/officeDocument/2006/relationships" xmlns:m="http://schemas.openxmlformats.org/officeDocument/2006/math" xmlns:v="urn:schemas-microsoft-com:vml" xmlns:wp14="http://schemas.microsoft.com/office/word/2010/wordprocessingDrawing" xmlns:wp="http://schemas.openxmlformats.org/drawingml/2006/wordprocessingDrawing" xmlns:w10="urn:schemas-microsoft-com:office:word" xmlns:w="http://schemas.openxmlformats.org/wordprocessingml/2006/main" xmlns:w14="http://schemas.microsoft.com/office/word/2010/wordml" xmlns:w15="http://schemas.microsoft.com/office/word/2012/wordml" xmlns:w16cex="http://schemas.microsoft.com/office/word/2018/wordml/cex" xmlns:w16cid="http://schemas.microsoft.com/office/word/2016/wordml/cid" xmlns:w16="http://schemas.microsoft.com/office/word/2018/wordml" xmlns:w16du="http://schemas.microsoft.com/office/word/2023/wordml/word16du" xmlns:w16sdtdh="http://schemas.microsoft.com/office/word/2020/wordml/sdtdatahash" xmlns:w16sdtfl="http://schemas.microsoft.com/office/word/2024/wordml/sdtformatlock" xmlns:w16se="http://schemas.microsoft.com/office/word/2015/wordml/symex" xmlns:wpg="http://schemas.microsoft.com/office/word/2010/wordprocessingGroup" xmlns:wpi="http://schemas.microsoft.com/office/word/2010/wordprocessingInk" xmlns:wne="http://schemas.microsoft.com/office/word/2006/wordml" xmlns:wps="http://schemas.microsoft.com/office/word/2010/wordprocessingShape" mc:Ignorable="w14 w15 w16se w16cid w16 w16cex w16sdtdh w16sdtfl w16du wp14">
+<w:numbering xmlns:wpc="http://schemas.microsoft.com/office/word/2010/wordprocessingCanvas" xmlns:cx="http://schemas.microsoft.com/office/drawing/2014/chartex" xmlns:mc="http://schemas.openxmlformats.org/markup-compatibility/2006" xmlns:o="urn:schemas-microsoft-com:office:office" xmlns:r="http://schemas.openxmlformats.org/officeDocument/2006/relationships" xmlns:m="http://schemas.openxmlformats.org/officeDocument/2006/math" xmlns:v="urn:schemas-microsoft-com:vml" xmlns:wp14="http://schemas.microsoft.com/office/word/2010/wordprocessingDrawing" xmlns:wp="http://schemas.openxmlformats.org/drawingml/2006/wordprocessingDrawing" xmlns:w10="urn:schemas-microsoft-com:office:word" xmlns:w="http://schemas.openxmlformats.org/wordprocessingml/2006/main" xmlns:w14="http://schemas.microsoft.com/office/word/2010/wordml" xmlns:w15="http://schemas.microsoft.com/office/word/2012/wordml" xmlns:w16se="http://schemas.microsoft.com/office/word/2015/wordml/symex" xmlns:wpg="http://schemas.microsoft.com/office/word/2010/wordprocessingGroup" xmlns:wpi="http://schemas.microsoft.com/office/word/2010/wordprocessingInk" xmlns:wne="http://schemas.microsoft.com/office/word/2006/wordml" xmlns:wps="http://schemas.microsoft.com/office/word/2010/wordprocessingShape" mc:Ignorable="w14 w15 w16se wp14">
   <w:abstractNum w:abstractNumId="0" w15:restartNumberingAfterBreak="0">
     <w:nsid w:val="0A592688"/>
     <w:multiLevelType w:val="multilevel"/>
@@ -2635,50 +2701,50 @@
       </w:rPr>
     </w:lvl>
   </w:abstractNum>
-  <w:num w:numId="1" w16cid:durableId="567375970">
+  <w:num w:numId="1">
     <w:abstractNumId w:val="11"/>
   </w:num>
-  <w:num w:numId="2" w16cid:durableId="1210844128">
+  <w:num w:numId="2">
     <w:abstractNumId w:val="7"/>
   </w:num>
-  <w:num w:numId="3" w16cid:durableId="1766144997">
+  <w:num w:numId="3">
     <w:abstractNumId w:val="3"/>
   </w:num>
-  <w:num w:numId="4" w16cid:durableId="1614628655">
+  <w:num w:numId="4">
     <w:abstractNumId w:val="8"/>
   </w:num>
-  <w:num w:numId="5" w16cid:durableId="687679174">
+  <w:num w:numId="5">
     <w:abstractNumId w:val="5"/>
   </w:num>
-  <w:num w:numId="6" w16cid:durableId="559708573">
+  <w:num w:numId="6">
     <w:abstractNumId w:val="6"/>
   </w:num>
-  <w:num w:numId="7" w16cid:durableId="569343792">
+  <w:num w:numId="7">
     <w:abstractNumId w:val="2"/>
   </w:num>
-  <w:num w:numId="8" w16cid:durableId="689336493">
+  <w:num w:numId="8">
     <w:abstractNumId w:val="12"/>
   </w:num>
-  <w:num w:numId="9" w16cid:durableId="1183208751">
+  <w:num w:numId="9">
     <w:abstractNumId w:val="9"/>
   </w:num>
-  <w:num w:numId="10" w16cid:durableId="1882669748">
+  <w:num w:numId="10">
     <w:abstractNumId w:val="1"/>
   </w:num>
-  <w:num w:numId="11" w16cid:durableId="632826638">
+  <w:num w:numId="11">
     <w:abstractNumId w:val="0"/>
   </w:num>
-  <w:num w:numId="12" w16cid:durableId="1144931274">
+  <w:num w:numId="12">
     <w:abstractNumId w:val="4"/>
   </w:num>
-  <w:num w:numId="13" w16cid:durableId="1475874535">
+  <w:num w:numId="13">
     <w:abstractNumId w:val="10"/>
   </w:num>
 </w:numbering>
 </file>
 
 <file path=word/styles.xml><?xml version="1.0" encoding="utf-8"?>
-<w:styles xmlns:mc="http://schemas.openxmlformats.org/markup-compatibility/2006" xmlns:r="http://schemas.openxmlformats.org/officeDocument/2006/relationships" xmlns:w="http://schemas.openxmlformats.org/wordprocessingml/2006/main" xmlns:w14="http://schemas.microsoft.com/office/word/2010/wordml" xmlns:w15="http://schemas.microsoft.com/office/word/2012/wordml" xmlns:w16cex="http://schemas.microsoft.com/office/word/2018/wordml/cex" xmlns:w16cid="http://schemas.microsoft.com/office/word/2016/wordml/cid" xmlns:w16="http://schemas.microsoft.com/office/word/2018/wordml" xmlns:w16du="http://schemas.microsoft.com/office/word/2023/wordml/word16du" xmlns:w16sdtdh="http://schemas.microsoft.com/office/word/2020/wordml/sdtdatahash" xmlns:w16sdtfl="http://schemas.microsoft.com/office/word/2024/wordml/sdtformatlock" xmlns:w16se="http://schemas.microsoft.com/office/word/2015/wordml/symex" mc:Ignorable="w14 w15 w16se w16cid w16 w16cex w16sdtdh w16sdtfl w16du">
+<w:styles xmlns:mc="http://schemas.openxmlformats.org/markup-compatibility/2006" xmlns:r="http://schemas.openxmlformats.org/officeDocument/2006/relationships" xmlns:w="http://schemas.openxmlformats.org/wordprocessingml/2006/main" xmlns:w14="http://schemas.microsoft.com/office/word/2010/wordml" xmlns:w15="http://schemas.microsoft.com/office/word/2012/wordml" xmlns:w16se="http://schemas.microsoft.com/office/word/2015/wordml/symex" mc:Ignorable="w14 w15 w16se">
   <w:docDefaults>
     <w:rPrDefault>
       <w:rPr>
@@ -2694,7 +2760,7 @@
       </w:pPr>
     </w:pPrDefault>
   </w:docDefaults>
-  <w:latentStyles w:defLockedState="0" w:defUIPriority="99" w:defSemiHidden="0" w:defUnhideWhenUsed="0" w:defQFormat="0" w:count="376">
+  <w:latentStyles w:defLockedState="0" w:defUIPriority="99" w:defSemiHidden="0" w:defUnhideWhenUsed="0" w:defQFormat="0" w:count="371">
     <w:lsdException w:name="Normal" w:uiPriority="0" w:qFormat="1"/>
     <w:lsdException w:name="heading 1" w:uiPriority="9" w:qFormat="1"/>
     <w:lsdException w:name="heading 2" w:semiHidden="1" w:uiPriority="9" w:unhideWhenUsed="1" w:qFormat="1"/>
@@ -3066,11 +3132,6 @@
     <w:lsdException w:name="List Table 5 Dark Accent 6" w:uiPriority="50"/>
     <w:lsdException w:name="List Table 6 Colorful Accent 6" w:uiPriority="51"/>
     <w:lsdException w:name="List Table 7 Colorful Accent 6" w:uiPriority="52"/>
-    <w:lsdException w:name="Mention" w:semiHidden="1" w:unhideWhenUsed="1"/>
-    <w:lsdException w:name="Smart Hyperlink" w:semiHidden="1" w:unhideWhenUsed="1"/>
-    <w:lsdException w:name="Hashtag" w:semiHidden="1" w:unhideWhenUsed="1"/>
-    <w:lsdException w:name="Unresolved Mention" w:semiHidden="1" w:unhideWhenUsed="1"/>
-    <w:lsdException w:name="Smart Link" w:semiHidden="1" w:unhideWhenUsed="1"/>
   </w:latentStyles>
   <w:style w:type="paragraph" w:default="1" w:styleId="Normal">
     <w:name w:val="Normal"/>

</xml_diff>